<commit_message>
Se quita la opcion de padres en familiares
</commit_message>
<xml_diff>
--- a/scorpioweb/wwwroot/Documentos/templateEntrevista.docx
+++ b/scorpioweb/wwwroot/Documentos/templateEntrevista.docx
@@ -1,6 +1,6 @@
 
 <file path=word/document.xml><?xml version="1.0" encoding="utf-8"?>
-<w:document xmlns:wpc="http://schemas.microsoft.com/office/word/2010/wordprocessingCanvas" xmlns:cx="http://schemas.microsoft.com/office/drawing/2014/chartex" xmlns:cx1="http://schemas.microsoft.com/office/drawing/2015/9/8/chartex" xmlns:cx2="http://schemas.microsoft.com/office/drawing/2015/10/21/chartex" xmlns:cx3="http://schemas.microsoft.com/office/drawing/2016/5/9/chartex" xmlns:cx4="http://schemas.microsoft.com/office/drawing/2016/5/10/chartex" xmlns:cx5="http://schemas.microsoft.com/office/drawing/2016/5/11/chartex" xmlns:cx6="http://schemas.microsoft.com/office/drawing/2016/5/12/chartex" xmlns:cx7="http://schemas.microsoft.com/office/drawing/2016/5/13/chartex" xmlns:cx8="http://schemas.microsoft.com/office/drawing/2016/5/14/chartex" xmlns:mc="http://schemas.openxmlformats.org/markup-compatibility/2006" xmlns:aink="http://schemas.microsoft.com/office/drawing/2016/ink" xmlns:am3d="http://schemas.microsoft.com/office/drawing/2017/model3d" xmlns:o="urn:schemas-microsoft-com:office:office" xmlns:oel="http://schemas.microsoft.com/office/2019/extlst" xmlns:r="http://schemas.openxmlformats.org/officeDocument/2006/relationships" xmlns:m="http://schemas.openxmlformats.org/officeDocument/2006/math" xmlns:v="urn:schemas-microsoft-com:vml" xmlns:wp14="http://schemas.microsoft.com/office/word/2010/wordprocessingDrawing" xmlns:wp="http://schemas.openxmlformats.org/drawingml/2006/wordprocessingDrawing" xmlns:w10="urn:schemas-microsoft-com:office:word" xmlns:w="http://schemas.openxmlformats.org/wordprocessingml/2006/main" xmlns:w14="http://schemas.microsoft.com/office/word/2010/wordml" xmlns:w15="http://schemas.microsoft.com/office/word/2012/wordml" xmlns:w16cex="http://schemas.microsoft.com/office/word/2018/wordml/cex" xmlns:w16cid="http://schemas.microsoft.com/office/word/2016/wordml/cid" xmlns:w16="http://schemas.microsoft.com/office/word/2018/wordml" xmlns:w16sdtdh="http://schemas.microsoft.com/office/word/2020/wordml/sdtdatahash" xmlns:w16se="http://schemas.microsoft.com/office/word/2015/wordml/symex" xmlns:wpg="http://schemas.microsoft.com/office/word/2010/wordprocessingGroup" xmlns:wpi="http://schemas.microsoft.com/office/word/2010/wordprocessingInk" xmlns:wne="http://schemas.microsoft.com/office/word/2006/wordml" xmlns:wps="http://schemas.microsoft.com/office/word/2010/wordprocessingShape" mc:Ignorable="w14 w15 w16se w16cid w16 w16cex w16sdtdh wp14">
+<w:document xmlns:wpc="http://schemas.microsoft.com/office/word/2010/wordprocessingCanvas" xmlns:cx="http://schemas.microsoft.com/office/drawing/2014/chartex" xmlns:mc="http://schemas.openxmlformats.org/markup-compatibility/2006" xmlns:o="urn:schemas-microsoft-com:office:office" xmlns:r="http://schemas.openxmlformats.org/officeDocument/2006/relationships" xmlns:m="http://schemas.openxmlformats.org/officeDocument/2006/math" xmlns:v="urn:schemas-microsoft-com:vml" xmlns:wp14="http://schemas.microsoft.com/office/word/2010/wordprocessingDrawing" xmlns:wp="http://schemas.openxmlformats.org/drawingml/2006/wordprocessingDrawing" xmlns:w10="urn:schemas-microsoft-com:office:word" xmlns:w="http://schemas.openxmlformats.org/wordprocessingml/2006/main" xmlns:w14="http://schemas.microsoft.com/office/word/2010/wordml" xmlns:w15="http://schemas.microsoft.com/office/word/2012/wordml" xmlns:w16se="http://schemas.microsoft.com/office/word/2015/wordml/symex" xmlns:wpg="http://schemas.microsoft.com/office/word/2010/wordprocessingGroup" xmlns:wpi="http://schemas.microsoft.com/office/word/2010/wordprocessingInk" xmlns:wne="http://schemas.microsoft.com/office/word/2006/wordml" xmlns:wps="http://schemas.microsoft.com/office/word/2010/wordprocessingShape" mc:Ignorable="w14 w15 w16se wp14">
   <w:body>
     <w:p>
       <w:pPr>
@@ -9,14 +9,27 @@
           <w:u w:val="single"/>
         </w:rPr>
       </w:pPr>
-      <w:fldSimple w:instr=" MERGEFIELD  foto  \* MERGEFORMAT ">
-        <w:r>
-          <w:rPr>
-            <w:noProof/>
-          </w:rPr>
-          <w:t>«foto»</w:t>
-        </w:r>
-      </w:fldSimple>
+      <w:r>
+        <w:fldChar w:fldCharType="begin"/>
+      </w:r>
+      <w:r>
+        <w:instrText xml:space="preserve"> MERGEFIELD  foto  \* MERGEFORMAT </w:instrText>
+      </w:r>
+      <w:r>
+        <w:fldChar w:fldCharType="separate"/>
+      </w:r>
+      <w:r>
+        <w:rPr>
+          <w:noProof/>
+        </w:rPr>
+        <w:t>«foto»</w:t>
+      </w:r>
+      <w:r>
+        <w:rPr>
+          <w:noProof/>
+        </w:rPr>
+        <w:fldChar w:fldCharType="end"/>
+      </w:r>
     </w:p>
     <w:p>
       <w:pPr>
@@ -25,18 +38,31 @@
           <w:u w:val="single"/>
         </w:rPr>
       </w:pPr>
-      <w:fldSimple w:instr=" MERGEFIELD  nombre  \* MERGEFORMAT ">
-        <w:r>
-          <w:rPr>
-            <w:noProof/>
-          </w:rPr>
-          <w:t>«nombre»</w:t>
-        </w:r>
-      </w:fldSimple>
+      <w:r>
+        <w:fldChar w:fldCharType="begin"/>
+      </w:r>
+      <w:r>
+        <w:instrText xml:space="preserve"> MERGEFIELD  nombre  \* MERGEFORMAT </w:instrText>
+      </w:r>
+      <w:r>
+        <w:fldChar w:fldCharType="separate"/>
+      </w:r>
+      <w:r>
+        <w:rPr>
+          <w:noProof/>
+        </w:rPr>
+        <w:t>«nombre»</w:t>
+      </w:r>
+      <w:r>
+        <w:rPr>
+          <w:noProof/>
+        </w:rPr>
+        <w:fldChar w:fldCharType="end"/>
+      </w:r>
     </w:p>
     <w:tbl>
       <w:tblPr>
-        <w:tblStyle w:val="Tablaconcuadrculaclara"/>
+        <w:tblStyle w:val="Cuadrculadetablaclara"/>
         <w:tblW w:w="0" w:type="auto"/>
         <w:tblLook w:val="04A0" w:firstRow="1" w:lastRow="0" w:firstColumn="1" w:lastColumn="0" w:noHBand="0" w:noVBand="1"/>
       </w:tblPr>
@@ -102,6 +128,130 @@
                 <w:sz w:val="16"/>
                 <w:szCs w:val="16"/>
               </w:rPr>
+              <w:t>Nombre del padre</w:t>
+            </w:r>
+          </w:p>
+        </w:tc>
+        <w:tc>
+          <w:tcPr>
+            <w:tcW w:w="2141" w:type="dxa"/>
+          </w:tcPr>
+          <w:p>
+            <w:pPr>
+              <w:rPr>
+                <w:rFonts w:ascii="Montserrat" w:hAnsi="Montserrat"/>
+                <w:color w:val="000000" w:themeColor="text1"/>
+                <w:sz w:val="16"/>
+                <w:szCs w:val="16"/>
+              </w:rPr>
+            </w:pPr>
+            <w:r>
+              <w:rPr>
+                <w:rFonts w:ascii="Montserrat" w:hAnsi="Montserrat"/>
+                <w:color w:val="000000" w:themeColor="text1"/>
+                <w:sz w:val="16"/>
+                <w:szCs w:val="16"/>
+              </w:rPr>
+              <w:t>«</w:t>
+            </w:r>
+            <w:proofErr w:type="spellStart"/>
+            <w:r>
+              <w:rPr>
+                <w:rFonts w:ascii="Montserrat" w:hAnsi="Montserrat"/>
+                <w:color w:val="000000" w:themeColor="text1"/>
+                <w:sz w:val="16"/>
+                <w:szCs w:val="16"/>
+              </w:rPr>
+              <w:t>nombrepadre</w:t>
+            </w:r>
+            <w:proofErr w:type="spellEnd"/>
+            <w:r>
+              <w:rPr>
+                <w:rFonts w:ascii="Montserrat" w:hAnsi="Montserrat"/>
+                <w:color w:val="000000" w:themeColor="text1"/>
+                <w:sz w:val="16"/>
+                <w:szCs w:val="16"/>
+              </w:rPr>
+              <w:t>»</w:t>
+            </w:r>
+          </w:p>
+        </w:tc>
+        <w:tc>
+          <w:tcPr>
+            <w:tcW w:w="2141" w:type="dxa"/>
+            <w:shd w:val="clear" w:color="auto" w:fill="0078A7"/>
+          </w:tcPr>
+          <w:p>
+            <w:pPr>
+              <w:jc w:val="right"/>
+              <w:rPr>
+                <w:rFonts w:ascii="Montserrat" w:hAnsi="Montserrat"/>
+                <w:color w:val="FFFFFF" w:themeColor="background1"/>
+                <w:sz w:val="16"/>
+                <w:szCs w:val="16"/>
+              </w:rPr>
+            </w:pPr>
+            <w:r>
+              <w:rPr>
+                <w:rFonts w:ascii="Montserrat" w:hAnsi="Montserrat"/>
+                <w:color w:val="FFFFFF" w:themeColor="background1"/>
+                <w:sz w:val="16"/>
+                <w:szCs w:val="16"/>
+              </w:rPr>
+              <w:t>Nombre de la madre</w:t>
+            </w:r>
+          </w:p>
+        </w:tc>
+        <w:tc>
+          <w:tcPr>
+            <w:tcW w:w="2141" w:type="dxa"/>
+          </w:tcPr>
+          <w:p>
+            <w:pPr>
+              <w:rPr>
+                <w:rFonts w:ascii="Montserrat" w:hAnsi="Montserrat"/>
+                <w:color w:val="000000" w:themeColor="text1"/>
+                <w:sz w:val="16"/>
+                <w:szCs w:val="16"/>
+              </w:rPr>
+            </w:pPr>
+            <w:r>
+              <w:rPr>
+                <w:rFonts w:ascii="Montserrat" w:hAnsi="Montserrat"/>
+                <w:color w:val="000000" w:themeColor="text1"/>
+                <w:sz w:val="16"/>
+                <w:szCs w:val="16"/>
+              </w:rPr>
+              <w:t>«nombremadre»</w:t>
+            </w:r>
+            <w:bookmarkStart w:id="0" w:name="_GoBack"/>
+            <w:bookmarkEnd w:id="0"/>
+          </w:p>
+        </w:tc>
+      </w:tr>
+      <w:tr>
+        <w:tc>
+          <w:tcPr>
+            <w:tcW w:w="2405" w:type="dxa"/>
+            <w:shd w:val="clear" w:color="auto" w:fill="0078A7"/>
+          </w:tcPr>
+          <w:p>
+            <w:pPr>
+              <w:jc w:val="right"/>
+              <w:rPr>
+                <w:rFonts w:ascii="Montserrat" w:hAnsi="Montserrat"/>
+                <w:color w:val="FFFFFF" w:themeColor="background1"/>
+                <w:sz w:val="16"/>
+                <w:szCs w:val="16"/>
+              </w:rPr>
+            </w:pPr>
+            <w:r>
+              <w:rPr>
+                <w:rFonts w:ascii="Montserrat" w:hAnsi="Montserrat"/>
+                <w:color w:val="FFFFFF" w:themeColor="background1"/>
+                <w:sz w:val="16"/>
+                <w:szCs w:val="16"/>
+              </w:rPr>
               <w:t>Género</w:t>
             </w:r>
           </w:p>
@@ -1945,7 +2095,7 @@
     <w:p/>
     <w:tbl>
       <w:tblPr>
-        <w:tblStyle w:val="Tablaconcuadrculaclara"/>
+        <w:tblStyle w:val="Cuadrculadetablaclara"/>
         <w:tblW w:w="0" w:type="auto"/>
         <w:tblLook w:val="04A0" w:firstRow="1" w:lastRow="0" w:firstColumn="1" w:lastColumn="0" w:noHBand="0" w:noVBand="1"/>
       </w:tblPr>
@@ -2708,7 +2858,7 @@
     <w:p/>
     <w:tbl>
       <w:tblPr>
-        <w:tblStyle w:val="Tablaconcuadrculaclara"/>
+        <w:tblStyle w:val="Cuadrculadetablaclara"/>
         <w:tblW w:w="0" w:type="auto"/>
         <w:tblLook w:val="04A0" w:firstRow="1" w:lastRow="0" w:firstColumn="1" w:lastColumn="0" w:noHBand="0" w:noVBand="1"/>
       </w:tblPr>
@@ -3373,15 +3523,15 @@
     <w:p/>
     <w:tbl>
       <w:tblPr>
-        <w:tblStyle w:val="Tablaconcuadrculaclara"/>
+        <w:tblStyle w:val="Cuadrculadetablaclara"/>
         <w:tblW w:w="0" w:type="auto"/>
         <w:tblLook w:val="04A0" w:firstRow="1" w:lastRow="0" w:firstColumn="1" w:lastColumn="0" w:noHBand="0" w:noVBand="1"/>
       </w:tblPr>
       <w:tblGrid>
-        <w:gridCol w:w="2265"/>
-        <w:gridCol w:w="2312"/>
-        <w:gridCol w:w="2029"/>
-        <w:gridCol w:w="2222"/>
+        <w:gridCol w:w="2405"/>
+        <w:gridCol w:w="2141"/>
+        <w:gridCol w:w="2141"/>
+        <w:gridCol w:w="2141"/>
       </w:tblGrid>
       <w:tr>
         <w:tc>
@@ -3432,7 +3582,7 @@
                 <w:szCs w:val="16"/>
               </w:rPr>
             </w:pPr>
-            <w:bookmarkStart w:id="0" w:name="_Hlk54864007"/>
+            <w:bookmarkStart w:id="1" w:name="_Hlk54864007"/>
             <w:r>
               <w:rPr>
                 <w:rFonts w:ascii="Montserrat" w:hAnsi="Montserrat"/>
@@ -4035,7 +4185,7 @@
           </w:p>
         </w:tc>
       </w:tr>
-      <w:bookmarkEnd w:id="0"/>
+      <w:bookmarkEnd w:id="1"/>
       <w:tr>
         <w:tc>
           <w:tcPr>
@@ -4325,7 +4475,6 @@
                 <w:sz w:val="16"/>
                 <w:szCs w:val="16"/>
               </w:rPr>
-              <w:lastRenderedPageBreak/>
               <w:t>Horario</w:t>
             </w:r>
           </w:p>
@@ -4573,7 +4722,7 @@
     <w:p/>
     <w:tbl>
       <w:tblPr>
-        <w:tblStyle w:val="Tablaconcuadrculaclara"/>
+        <w:tblStyle w:val="Cuadrculadetablaclara"/>
         <w:tblW w:w="0" w:type="auto"/>
         <w:tblLook w:val="04A0" w:firstRow="1" w:lastRow="0" w:firstColumn="1" w:lastColumn="0" w:noHBand="0" w:noVBand="1"/>
       </w:tblPr>
@@ -5238,7 +5387,7 @@
     <w:p/>
     <w:tbl>
       <w:tblPr>
-        <w:tblStyle w:val="Tablaconcuadrculaclara"/>
+        <w:tblStyle w:val="Cuadrculadetablaclara"/>
         <w:tblW w:w="0" w:type="auto"/>
         <w:tblLook w:val="04A0" w:firstRow="1" w:lastRow="0" w:firstColumn="1" w:lastColumn="0" w:noHBand="0" w:noVBand="1"/>
       </w:tblPr>
@@ -5297,14 +5446,15 @@
                 <w:szCs w:val="16"/>
               </w:rPr>
             </w:pPr>
-            <w:bookmarkStart w:id="1" w:name="_Hlk54864686"/>
-            <w:r>
-              <w:rPr>
-                <w:rFonts w:ascii="Montserrat" w:hAnsi="Montserrat"/>
-                <w:color w:val="000000" w:themeColor="text1"/>
-                <w:sz w:val="16"/>
-                <w:szCs w:val="16"/>
-              </w:rPr>
+            <w:bookmarkStart w:id="2" w:name="_Hlk54864686"/>
+            <w:r>
+              <w:rPr>
+                <w:rFonts w:ascii="Montserrat" w:hAnsi="Montserrat"/>
+                <w:color w:val="000000" w:themeColor="text1"/>
+                <w:sz w:val="16"/>
+                <w:szCs w:val="16"/>
+              </w:rPr>
+              <w:lastRenderedPageBreak/>
               <w:t>Ha vivido en otro estado/país</w:t>
             </w:r>
           </w:p>
@@ -6262,7 +6412,7 @@
           </w:p>
         </w:tc>
       </w:tr>
-      <w:bookmarkEnd w:id="1"/>
+      <w:bookmarkEnd w:id="2"/>
       <w:tr>
         <w:tc>
           <w:tcPr>
@@ -6357,7 +6507,7 @@
     <w:p/>
     <w:tbl>
       <w:tblPr>
-        <w:tblStyle w:val="Tablaconcuadrculaclara"/>
+        <w:tblStyle w:val="Cuadrculadetablaclara"/>
         <w:tblW w:w="0" w:type="auto"/>
         <w:tblLook w:val="04A0" w:firstRow="1" w:lastRow="0" w:firstColumn="1" w:lastColumn="0" w:noHBand="0" w:noVBand="1"/>
       </w:tblPr>
@@ -7213,14 +7363,27 @@
           <w:u w:val="single"/>
         </w:rPr>
       </w:pPr>
-      <w:fldSimple w:instr=" MERGEFIELD  QR  \* MERGEFORMAT ">
-        <w:r>
-          <w:rPr>
-            <w:noProof/>
-          </w:rPr>
-          <w:t>«QR»</w:t>
-        </w:r>
-      </w:fldSimple>
+      <w:r>
+        <w:fldChar w:fldCharType="begin"/>
+      </w:r>
+      <w:r>
+        <w:instrText xml:space="preserve"> MERGEFIELD  QR  \* MERGEFORMAT </w:instrText>
+      </w:r>
+      <w:r>
+        <w:fldChar w:fldCharType="separate"/>
+      </w:r>
+      <w:r>
+        <w:rPr>
+          <w:noProof/>
+        </w:rPr>
+        <w:t>«QR»</w:t>
+      </w:r>
+      <w:r>
+        <w:rPr>
+          <w:noProof/>
+        </w:rPr>
+        <w:fldChar w:fldCharType="end"/>
+      </w:r>
     </w:p>
     <w:p>
       <w:pPr>
@@ -7244,7 +7407,7 @@
 </file>
 
 <file path=word/endnotes.xml><?xml version="1.0" encoding="utf-8"?>
-<w:endnotes xmlns:wpc="http://schemas.microsoft.com/office/word/2010/wordprocessingCanvas" xmlns:cx="http://schemas.microsoft.com/office/drawing/2014/chartex" xmlns:cx1="http://schemas.microsoft.com/office/drawing/2015/9/8/chartex" xmlns:cx2="http://schemas.microsoft.com/office/drawing/2015/10/21/chartex" xmlns:cx3="http://schemas.microsoft.com/office/drawing/2016/5/9/chartex" xmlns:cx4="http://schemas.microsoft.com/office/drawing/2016/5/10/chartex" xmlns:cx5="http://schemas.microsoft.com/office/drawing/2016/5/11/chartex" xmlns:cx6="http://schemas.microsoft.com/office/drawing/2016/5/12/chartex" xmlns:cx7="http://schemas.microsoft.com/office/drawing/2016/5/13/chartex" xmlns:cx8="http://schemas.microsoft.com/office/drawing/2016/5/14/chartex" xmlns:mc="http://schemas.openxmlformats.org/markup-compatibility/2006" xmlns:aink="http://schemas.microsoft.com/office/drawing/2016/ink" xmlns:am3d="http://schemas.microsoft.com/office/drawing/2017/model3d" xmlns:o="urn:schemas-microsoft-com:office:office" xmlns:oel="http://schemas.microsoft.com/office/2019/extlst" xmlns:r="http://schemas.openxmlformats.org/officeDocument/2006/relationships" xmlns:m="http://schemas.openxmlformats.org/officeDocument/2006/math" xmlns:v="urn:schemas-microsoft-com:vml" xmlns:wp14="http://schemas.microsoft.com/office/word/2010/wordprocessingDrawing" xmlns:wp="http://schemas.openxmlformats.org/drawingml/2006/wordprocessingDrawing" xmlns:w10="urn:schemas-microsoft-com:office:word" xmlns:w="http://schemas.openxmlformats.org/wordprocessingml/2006/main" xmlns:w14="http://schemas.microsoft.com/office/word/2010/wordml" xmlns:w15="http://schemas.microsoft.com/office/word/2012/wordml" xmlns:w16cex="http://schemas.microsoft.com/office/word/2018/wordml/cex" xmlns:w16cid="http://schemas.microsoft.com/office/word/2016/wordml/cid" xmlns:w16="http://schemas.microsoft.com/office/word/2018/wordml" xmlns:w16sdtdh="http://schemas.microsoft.com/office/word/2020/wordml/sdtdatahash" xmlns:w16se="http://schemas.microsoft.com/office/word/2015/wordml/symex" xmlns:wpg="http://schemas.microsoft.com/office/word/2010/wordprocessingGroup" xmlns:wpi="http://schemas.microsoft.com/office/word/2010/wordprocessingInk" xmlns:wne="http://schemas.microsoft.com/office/word/2006/wordml" xmlns:wps="http://schemas.microsoft.com/office/word/2010/wordprocessingShape" mc:Ignorable="w14 w15 w16se w16cid w16 w16cex w16sdtdh wp14">
+<w:endnotes xmlns:wpc="http://schemas.microsoft.com/office/word/2010/wordprocessingCanvas" xmlns:cx="http://schemas.microsoft.com/office/drawing/2014/chartex" xmlns:mc="http://schemas.openxmlformats.org/markup-compatibility/2006" xmlns:o="urn:schemas-microsoft-com:office:office" xmlns:r="http://schemas.openxmlformats.org/officeDocument/2006/relationships" xmlns:m="http://schemas.openxmlformats.org/officeDocument/2006/math" xmlns:v="urn:schemas-microsoft-com:vml" xmlns:wp14="http://schemas.microsoft.com/office/word/2010/wordprocessingDrawing" xmlns:wp="http://schemas.openxmlformats.org/drawingml/2006/wordprocessingDrawing" xmlns:w10="urn:schemas-microsoft-com:office:word" xmlns:w="http://schemas.openxmlformats.org/wordprocessingml/2006/main" xmlns:w14="http://schemas.microsoft.com/office/word/2010/wordml" xmlns:w15="http://schemas.microsoft.com/office/word/2012/wordml" xmlns:w16se="http://schemas.microsoft.com/office/word/2015/wordml/symex" xmlns:wpg="http://schemas.microsoft.com/office/word/2010/wordprocessingGroup" xmlns:wpi="http://schemas.microsoft.com/office/word/2010/wordprocessingInk" xmlns:wne="http://schemas.microsoft.com/office/word/2006/wordml" xmlns:wps="http://schemas.microsoft.com/office/word/2010/wordprocessingShape" mc:Ignorable="w14 w15 w16se wp14">
   <w:endnote w:type="separator" w:id="-1">
     <w:p>
       <w:pPr>
@@ -7269,7 +7432,7 @@
 </file>
 
 <file path=word/footer1.xml><?xml version="1.0" encoding="utf-8"?>
-<w:ftr xmlns:wpc="http://schemas.microsoft.com/office/word/2010/wordprocessingCanvas" xmlns:cx="http://schemas.microsoft.com/office/drawing/2014/chartex" xmlns:cx1="http://schemas.microsoft.com/office/drawing/2015/9/8/chartex" xmlns:cx2="http://schemas.microsoft.com/office/drawing/2015/10/21/chartex" xmlns:cx3="http://schemas.microsoft.com/office/drawing/2016/5/9/chartex" xmlns:cx4="http://schemas.microsoft.com/office/drawing/2016/5/10/chartex" xmlns:cx5="http://schemas.microsoft.com/office/drawing/2016/5/11/chartex" xmlns:cx6="http://schemas.microsoft.com/office/drawing/2016/5/12/chartex" xmlns:cx7="http://schemas.microsoft.com/office/drawing/2016/5/13/chartex" xmlns:cx8="http://schemas.microsoft.com/office/drawing/2016/5/14/chartex" xmlns:mc="http://schemas.openxmlformats.org/markup-compatibility/2006" xmlns:aink="http://schemas.microsoft.com/office/drawing/2016/ink" xmlns:am3d="http://schemas.microsoft.com/office/drawing/2017/model3d" xmlns:o="urn:schemas-microsoft-com:office:office" xmlns:oel="http://schemas.microsoft.com/office/2019/extlst" xmlns:r="http://schemas.openxmlformats.org/officeDocument/2006/relationships" xmlns:m="http://schemas.openxmlformats.org/officeDocument/2006/math" xmlns:v="urn:schemas-microsoft-com:vml" xmlns:wp14="http://schemas.microsoft.com/office/word/2010/wordprocessingDrawing" xmlns:wp="http://schemas.openxmlformats.org/drawingml/2006/wordprocessingDrawing" xmlns:w10="urn:schemas-microsoft-com:office:word" xmlns:w="http://schemas.openxmlformats.org/wordprocessingml/2006/main" xmlns:w14="http://schemas.microsoft.com/office/word/2010/wordml" xmlns:w15="http://schemas.microsoft.com/office/word/2012/wordml" xmlns:w16cex="http://schemas.microsoft.com/office/word/2018/wordml/cex" xmlns:w16cid="http://schemas.microsoft.com/office/word/2016/wordml/cid" xmlns:w16="http://schemas.microsoft.com/office/word/2018/wordml" xmlns:w16sdtdh="http://schemas.microsoft.com/office/word/2020/wordml/sdtdatahash" xmlns:w16se="http://schemas.microsoft.com/office/word/2015/wordml/symex" xmlns:wpg="http://schemas.microsoft.com/office/word/2010/wordprocessingGroup" xmlns:wpi="http://schemas.microsoft.com/office/word/2010/wordprocessingInk" xmlns:wne="http://schemas.microsoft.com/office/word/2006/wordml" xmlns:wps="http://schemas.microsoft.com/office/word/2010/wordprocessingShape" mc:Ignorable="w14 w15 w16se w16cid w16 w16cex w16sdtdh wp14">
+<w:ftr xmlns:wpc="http://schemas.microsoft.com/office/word/2010/wordprocessingCanvas" xmlns:cx="http://schemas.microsoft.com/office/drawing/2014/chartex" xmlns:mc="http://schemas.openxmlformats.org/markup-compatibility/2006" xmlns:o="urn:schemas-microsoft-com:office:office" xmlns:r="http://schemas.openxmlformats.org/officeDocument/2006/relationships" xmlns:m="http://schemas.openxmlformats.org/officeDocument/2006/math" xmlns:v="urn:schemas-microsoft-com:vml" xmlns:wp14="http://schemas.microsoft.com/office/word/2010/wordprocessingDrawing" xmlns:wp="http://schemas.openxmlformats.org/drawingml/2006/wordprocessingDrawing" xmlns:w10="urn:schemas-microsoft-com:office:word" xmlns:w="http://schemas.openxmlformats.org/wordprocessingml/2006/main" xmlns:w14="http://schemas.microsoft.com/office/word/2010/wordml" xmlns:w15="http://schemas.microsoft.com/office/word/2012/wordml" xmlns:w16se="http://schemas.microsoft.com/office/word/2015/wordml/symex" xmlns:wpg="http://schemas.microsoft.com/office/word/2010/wordprocessingGroup" xmlns:wpi="http://schemas.microsoft.com/office/word/2010/wordprocessingInk" xmlns:wne="http://schemas.microsoft.com/office/word/2006/wordml" xmlns:wps="http://schemas.microsoft.com/office/word/2010/wordprocessingShape" mc:Ignorable="w14 w15 w16se wp14">
   <w:p>
     <w:pPr>
       <w:pStyle w:val="Piedepgina"/>
@@ -7482,7 +7645,7 @@
               <v:stroke joinstyle="miter"/>
               <v:path gradientshapeok="t" o:connecttype="rect"/>
             </v:shapetype>
-            <v:shape id="Text Box 78" o:spid="_x0000_s1027" type="#_x0000_t202" style="position:absolute;left:0;text-align:left;margin-left:125.95pt;margin-top:-19.2pt;width:177.15pt;height:35.85pt;z-index:251672576;visibility:visible;mso-wrap-style:square;mso-width-percent:0;mso-height-percent:0;mso-wrap-distance-left:9pt;mso-wrap-distance-top:0;mso-wrap-distance-right:9pt;mso-wrap-distance-bottom:0;mso-position-horizontal:right;mso-position-horizontal-relative:page;mso-position-vertical:absolute;mso-position-vertical-relative:text;mso-width-percent:0;mso-height-percent:0;mso-width-relative:margin;mso-height-relative:margin;v-text-anchor:top" o:gfxdata="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" filled="f" stroked="f">
+            <v:shape id="Text Box 78" o:spid="_x0000_s1027" type="#_x0000_t202" style="position:absolute;left:0;text-align:left;margin-left:125.95pt;margin-top:-19.2pt;width:177.15pt;height:35.85pt;z-index:251672576;visibility:visible;mso-wrap-style:square;mso-width-percent:0;mso-height-percent:0;mso-wrap-distance-left:9pt;mso-wrap-distance-top:0;mso-wrap-distance-right:9pt;mso-wrap-distance-bottom:0;mso-position-horizontal:right;mso-position-horizontal-relative:page;mso-position-vertical:absolute;mso-position-vertical-relative:text;mso-width-percent:0;mso-height-percent:0;mso-width-relative:margin;mso-height-relative:margin;v-text-anchor:top" o:gfxdata="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" filled="f" stroked="f">
               <v:textbox>
                 <w:txbxContent>
                   <w:p>
@@ -7741,7 +7904,7 @@
         </mc:Choice>
         <mc:Fallback>
           <w:pict>
-            <v:shape w14:anchorId="591C0442" id="_x0000_s1028" type="#_x0000_t202" style="position:absolute;left:0;text-align:left;margin-left:27.3pt;margin-top:-15.8pt;width:185.35pt;height:33.55pt;z-index:251670528;visibility:visible;mso-wrap-style:square;mso-width-percent:0;mso-height-percent:0;mso-wrap-distance-left:9pt;mso-wrap-distance-top:0;mso-wrap-distance-right:9pt;mso-wrap-distance-bottom:0;mso-position-horizontal:absolute;mso-position-horizontal-relative:page;mso-position-vertical:absolute;mso-position-vertical-relative:text;mso-width-percent:0;mso-height-percent:0;mso-width-relative:margin;mso-height-relative:margin;v-text-anchor:top" o:gfxdata="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" filled="f" stroked="f">
+            <v:shape w14:anchorId="591C0442" id="_x0000_s1028" type="#_x0000_t202" style="position:absolute;left:0;text-align:left;margin-left:27.3pt;margin-top:-15.8pt;width:185.35pt;height:33.55pt;z-index:251670528;visibility:visible;mso-wrap-style:square;mso-width-percent:0;mso-height-percent:0;mso-wrap-distance-left:9pt;mso-wrap-distance-top:0;mso-wrap-distance-right:9pt;mso-wrap-distance-bottom:0;mso-position-horizontal:absolute;mso-position-horizontal-relative:page;mso-position-vertical:absolute;mso-position-vertical-relative:text;mso-width-percent:0;mso-height-percent:0;mso-width-relative:margin;mso-height-relative:margin;v-text-anchor:top" o:gfxdata="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" filled="f" stroked="f">
               <v:textbox>
                 <w:txbxContent>
                   <w:p>
@@ -7816,10 +7979,12 @@
           <w:docPartUnique/>
         </w:docPartObj>
       </w:sdtPr>
+      <w:sdtEndPr/>
       <w:sdtContent>
         <w:r>
           <w:rPr>
             <w:noProof/>
+            <w:lang w:eastAsia="es-MX"/>
           </w:rPr>
           <w:drawing>
             <wp:anchor distT="0" distB="0" distL="114300" distR="114300" simplePos="0" relativeHeight="251668480" behindDoc="1" locked="0" layoutInCell="1" allowOverlap="1" wp14:anchorId="41DA2AE5" wp14:editId="6E7CB475">
@@ -7910,7 +8075,7 @@
 </file>
 
 <file path=word/footnotes.xml><?xml version="1.0" encoding="utf-8"?>
-<w:footnotes xmlns:wpc="http://schemas.microsoft.com/office/word/2010/wordprocessingCanvas" xmlns:cx="http://schemas.microsoft.com/office/drawing/2014/chartex" xmlns:cx1="http://schemas.microsoft.com/office/drawing/2015/9/8/chartex" xmlns:cx2="http://schemas.microsoft.com/office/drawing/2015/10/21/chartex" xmlns:cx3="http://schemas.microsoft.com/office/drawing/2016/5/9/chartex" xmlns:cx4="http://schemas.microsoft.com/office/drawing/2016/5/10/chartex" xmlns:cx5="http://schemas.microsoft.com/office/drawing/2016/5/11/chartex" xmlns:cx6="http://schemas.microsoft.com/office/drawing/2016/5/12/chartex" xmlns:cx7="http://schemas.microsoft.com/office/drawing/2016/5/13/chartex" xmlns:cx8="http://schemas.microsoft.com/office/drawing/2016/5/14/chartex" xmlns:mc="http://schemas.openxmlformats.org/markup-compatibility/2006" xmlns:aink="http://schemas.microsoft.com/office/drawing/2016/ink" xmlns:am3d="http://schemas.microsoft.com/office/drawing/2017/model3d" xmlns:o="urn:schemas-microsoft-com:office:office" xmlns:oel="http://schemas.microsoft.com/office/2019/extlst" xmlns:r="http://schemas.openxmlformats.org/officeDocument/2006/relationships" xmlns:m="http://schemas.openxmlformats.org/officeDocument/2006/math" xmlns:v="urn:schemas-microsoft-com:vml" xmlns:wp14="http://schemas.microsoft.com/office/word/2010/wordprocessingDrawing" xmlns:wp="http://schemas.openxmlformats.org/drawingml/2006/wordprocessingDrawing" xmlns:w10="urn:schemas-microsoft-com:office:word" xmlns:w="http://schemas.openxmlformats.org/wordprocessingml/2006/main" xmlns:w14="http://schemas.microsoft.com/office/word/2010/wordml" xmlns:w15="http://schemas.microsoft.com/office/word/2012/wordml" xmlns:w16cex="http://schemas.microsoft.com/office/word/2018/wordml/cex" xmlns:w16cid="http://schemas.microsoft.com/office/word/2016/wordml/cid" xmlns:w16="http://schemas.microsoft.com/office/word/2018/wordml" xmlns:w16sdtdh="http://schemas.microsoft.com/office/word/2020/wordml/sdtdatahash" xmlns:w16se="http://schemas.microsoft.com/office/word/2015/wordml/symex" xmlns:wpg="http://schemas.microsoft.com/office/word/2010/wordprocessingGroup" xmlns:wpi="http://schemas.microsoft.com/office/word/2010/wordprocessingInk" xmlns:wne="http://schemas.microsoft.com/office/word/2006/wordml" xmlns:wps="http://schemas.microsoft.com/office/word/2010/wordprocessingShape" mc:Ignorable="w14 w15 w16se w16cid w16 w16cex w16sdtdh wp14">
+<w:footnotes xmlns:wpc="http://schemas.microsoft.com/office/word/2010/wordprocessingCanvas" xmlns:cx="http://schemas.microsoft.com/office/drawing/2014/chartex" xmlns:mc="http://schemas.openxmlformats.org/markup-compatibility/2006" xmlns:o="urn:schemas-microsoft-com:office:office" xmlns:r="http://schemas.openxmlformats.org/officeDocument/2006/relationships" xmlns:m="http://schemas.openxmlformats.org/officeDocument/2006/math" xmlns:v="urn:schemas-microsoft-com:vml" xmlns:wp14="http://schemas.microsoft.com/office/word/2010/wordprocessingDrawing" xmlns:wp="http://schemas.openxmlformats.org/drawingml/2006/wordprocessingDrawing" xmlns:w10="urn:schemas-microsoft-com:office:word" xmlns:w="http://schemas.openxmlformats.org/wordprocessingml/2006/main" xmlns:w14="http://schemas.microsoft.com/office/word/2010/wordml" xmlns:w15="http://schemas.microsoft.com/office/word/2012/wordml" xmlns:w16se="http://schemas.microsoft.com/office/word/2015/wordml/symex" xmlns:wpg="http://schemas.microsoft.com/office/word/2010/wordprocessingGroup" xmlns:wpi="http://schemas.microsoft.com/office/word/2010/wordprocessingInk" xmlns:wne="http://schemas.microsoft.com/office/word/2006/wordml" xmlns:wps="http://schemas.microsoft.com/office/word/2010/wordprocessingShape" mc:Ignorable="w14 w15 w16se wp14">
   <w:footnote w:type="separator" w:id="-1">
     <w:p>
       <w:pPr>
@@ -7935,7 +8100,7 @@
 </file>
 
 <file path=word/header1.xml><?xml version="1.0" encoding="utf-8"?>
-<w:hdr xmlns:wpc="http://schemas.microsoft.com/office/word/2010/wordprocessingCanvas" xmlns:cx="http://schemas.microsoft.com/office/drawing/2014/chartex" xmlns:cx1="http://schemas.microsoft.com/office/drawing/2015/9/8/chartex" xmlns:cx2="http://schemas.microsoft.com/office/drawing/2015/10/21/chartex" xmlns:cx3="http://schemas.microsoft.com/office/drawing/2016/5/9/chartex" xmlns:cx4="http://schemas.microsoft.com/office/drawing/2016/5/10/chartex" xmlns:cx5="http://schemas.microsoft.com/office/drawing/2016/5/11/chartex" xmlns:cx6="http://schemas.microsoft.com/office/drawing/2016/5/12/chartex" xmlns:cx7="http://schemas.microsoft.com/office/drawing/2016/5/13/chartex" xmlns:cx8="http://schemas.microsoft.com/office/drawing/2016/5/14/chartex" xmlns:mc="http://schemas.openxmlformats.org/markup-compatibility/2006" xmlns:aink="http://schemas.microsoft.com/office/drawing/2016/ink" xmlns:am3d="http://schemas.microsoft.com/office/drawing/2017/model3d" xmlns:o="urn:schemas-microsoft-com:office:office" xmlns:oel="http://schemas.microsoft.com/office/2019/extlst" xmlns:r="http://schemas.openxmlformats.org/officeDocument/2006/relationships" xmlns:m="http://schemas.openxmlformats.org/officeDocument/2006/math" xmlns:v="urn:schemas-microsoft-com:vml" xmlns:wp14="http://schemas.microsoft.com/office/word/2010/wordprocessingDrawing" xmlns:wp="http://schemas.openxmlformats.org/drawingml/2006/wordprocessingDrawing" xmlns:w10="urn:schemas-microsoft-com:office:word" xmlns:w="http://schemas.openxmlformats.org/wordprocessingml/2006/main" xmlns:w14="http://schemas.microsoft.com/office/word/2010/wordml" xmlns:w15="http://schemas.microsoft.com/office/word/2012/wordml" xmlns:w16cex="http://schemas.microsoft.com/office/word/2018/wordml/cex" xmlns:w16cid="http://schemas.microsoft.com/office/word/2016/wordml/cid" xmlns:w16="http://schemas.microsoft.com/office/word/2018/wordml" xmlns:w16sdtdh="http://schemas.microsoft.com/office/word/2020/wordml/sdtdatahash" xmlns:w16se="http://schemas.microsoft.com/office/word/2015/wordml/symex" xmlns:wpg="http://schemas.microsoft.com/office/word/2010/wordprocessingGroup" xmlns:wpi="http://schemas.microsoft.com/office/word/2010/wordprocessingInk" xmlns:wne="http://schemas.microsoft.com/office/word/2006/wordml" xmlns:wps="http://schemas.microsoft.com/office/word/2010/wordprocessingShape" mc:Ignorable="w14 w15 w16se w16cid w16 w16cex w16sdtdh wp14">
+<w:hdr xmlns:wpc="http://schemas.microsoft.com/office/word/2010/wordprocessingCanvas" xmlns:cx="http://schemas.microsoft.com/office/drawing/2014/chartex" xmlns:mc="http://schemas.openxmlformats.org/markup-compatibility/2006" xmlns:o="urn:schemas-microsoft-com:office:office" xmlns:r="http://schemas.openxmlformats.org/officeDocument/2006/relationships" xmlns:m="http://schemas.openxmlformats.org/officeDocument/2006/math" xmlns:v="urn:schemas-microsoft-com:vml" xmlns:wp14="http://schemas.microsoft.com/office/word/2010/wordprocessingDrawing" xmlns:wp="http://schemas.openxmlformats.org/drawingml/2006/wordprocessingDrawing" xmlns:w10="urn:schemas-microsoft-com:office:word" xmlns:w="http://schemas.openxmlformats.org/wordprocessingml/2006/main" xmlns:w14="http://schemas.microsoft.com/office/word/2010/wordml" xmlns:w15="http://schemas.microsoft.com/office/word/2012/wordml" xmlns:w16se="http://schemas.microsoft.com/office/word/2015/wordml/symex" xmlns:wpg="http://schemas.microsoft.com/office/word/2010/wordprocessingGroup" xmlns:wpi="http://schemas.microsoft.com/office/word/2010/wordprocessingInk" xmlns:wne="http://schemas.microsoft.com/office/word/2006/wordml" xmlns:wps="http://schemas.microsoft.com/office/word/2010/wordprocessingShape" mc:Ignorable="w14 w15 w16se wp14">
   <w:p>
     <w:pPr>
       <w:pStyle w:val="Encabezado"/>
@@ -7965,7 +8130,7 @@
           <v:path o:extrusionok="f" gradientshapeok="t" o:connecttype="rect"/>
           <o:lock v:ext="edit" aspectratio="t"/>
         </v:shapetype>
-        <v:shape id="WordPictureWatermark99718835" o:spid="_x0000_s1029" type="#_x0000_t75" style="position:absolute;margin-left:0;margin-top:0;width:441.75pt;height:680.35pt;z-index:-251657216;mso-position-horizontal:center;mso-position-horizontal-relative:margin;mso-position-vertical:center;mso-position-vertical-relative:margin" o:allowincell="f">
+        <v:shape id="WordPictureWatermark99718835" o:spid="_x0000_s2053" type="#_x0000_t75" style="position:absolute;margin-left:0;margin-top:0;width:441.75pt;height:680.35pt;z-index:-251657216;mso-position-horizontal:center;mso-position-horizontal-relative:margin;mso-position-vertical:center;mso-position-vertical-relative:margin" o:allowincell="f">
           <v:imagedata r:id="rId1" o:title="LOGO GOTA DE AGUA"/>
           <w10:wrap anchorx="margin" anchory="margin"/>
         </v:shape>
@@ -7976,7 +8141,7 @@
 </file>
 
 <file path=word/header2.xml><?xml version="1.0" encoding="utf-8"?>
-<w:hdr xmlns:wpc="http://schemas.microsoft.com/office/word/2010/wordprocessingCanvas" xmlns:cx="http://schemas.microsoft.com/office/drawing/2014/chartex" xmlns:cx1="http://schemas.microsoft.com/office/drawing/2015/9/8/chartex" xmlns:cx2="http://schemas.microsoft.com/office/drawing/2015/10/21/chartex" xmlns:cx3="http://schemas.microsoft.com/office/drawing/2016/5/9/chartex" xmlns:cx4="http://schemas.microsoft.com/office/drawing/2016/5/10/chartex" xmlns:cx5="http://schemas.microsoft.com/office/drawing/2016/5/11/chartex" xmlns:cx6="http://schemas.microsoft.com/office/drawing/2016/5/12/chartex" xmlns:cx7="http://schemas.microsoft.com/office/drawing/2016/5/13/chartex" xmlns:cx8="http://schemas.microsoft.com/office/drawing/2016/5/14/chartex" xmlns:mc="http://schemas.openxmlformats.org/markup-compatibility/2006" xmlns:aink="http://schemas.microsoft.com/office/drawing/2016/ink" xmlns:am3d="http://schemas.microsoft.com/office/drawing/2017/model3d" xmlns:o="urn:schemas-microsoft-com:office:office" xmlns:oel="http://schemas.microsoft.com/office/2019/extlst" xmlns:r="http://schemas.openxmlformats.org/officeDocument/2006/relationships" xmlns:m="http://schemas.openxmlformats.org/officeDocument/2006/math" xmlns:v="urn:schemas-microsoft-com:vml" xmlns:wp14="http://schemas.microsoft.com/office/word/2010/wordprocessingDrawing" xmlns:wp="http://schemas.openxmlformats.org/drawingml/2006/wordprocessingDrawing" xmlns:w10="urn:schemas-microsoft-com:office:word" xmlns:w="http://schemas.openxmlformats.org/wordprocessingml/2006/main" xmlns:w14="http://schemas.microsoft.com/office/word/2010/wordml" xmlns:w15="http://schemas.microsoft.com/office/word/2012/wordml" xmlns:w16cex="http://schemas.microsoft.com/office/word/2018/wordml/cex" xmlns:w16cid="http://schemas.microsoft.com/office/word/2016/wordml/cid" xmlns:w16="http://schemas.microsoft.com/office/word/2018/wordml" xmlns:w16sdtdh="http://schemas.microsoft.com/office/word/2020/wordml/sdtdatahash" xmlns:w16se="http://schemas.microsoft.com/office/word/2015/wordml/symex" xmlns:wpg="http://schemas.microsoft.com/office/word/2010/wordprocessingGroup" xmlns:wpi="http://schemas.microsoft.com/office/word/2010/wordprocessingInk" xmlns:wne="http://schemas.microsoft.com/office/word/2006/wordml" xmlns:wps="http://schemas.microsoft.com/office/word/2010/wordprocessingShape" mc:Ignorable="w14 w15 w16se w16cid w16 w16cex w16sdtdh wp14">
+<w:hdr xmlns:wpc="http://schemas.microsoft.com/office/word/2010/wordprocessingCanvas" xmlns:cx="http://schemas.microsoft.com/office/drawing/2014/chartex" xmlns:mc="http://schemas.openxmlformats.org/markup-compatibility/2006" xmlns:o="urn:schemas-microsoft-com:office:office" xmlns:r="http://schemas.openxmlformats.org/officeDocument/2006/relationships" xmlns:m="http://schemas.openxmlformats.org/officeDocument/2006/math" xmlns:v="urn:schemas-microsoft-com:vml" xmlns:wp14="http://schemas.microsoft.com/office/word/2010/wordprocessingDrawing" xmlns:wp="http://schemas.openxmlformats.org/drawingml/2006/wordprocessingDrawing" xmlns:w10="urn:schemas-microsoft-com:office:word" xmlns:w="http://schemas.openxmlformats.org/wordprocessingml/2006/main" xmlns:w14="http://schemas.microsoft.com/office/word/2010/wordml" xmlns:w15="http://schemas.microsoft.com/office/word/2012/wordml" xmlns:w16se="http://schemas.microsoft.com/office/word/2015/wordml/symex" xmlns:wpg="http://schemas.microsoft.com/office/word/2010/wordprocessingGroup" xmlns:wpi="http://schemas.microsoft.com/office/word/2010/wordprocessingInk" xmlns:wne="http://schemas.microsoft.com/office/word/2006/wordml" xmlns:wps="http://schemas.microsoft.com/office/word/2010/wordprocessingShape" mc:Ignorable="w14 w15 w16se wp14">
   <w:p>
     <w:pPr>
       <w:pStyle w:val="Encabezado"/>
@@ -7984,6 +8149,7 @@
     <w:r>
       <w:rPr>
         <w:noProof/>
+        <w:lang w:eastAsia="es-MX"/>
       </w:rPr>
       <w:drawing>
         <wp:anchor distT="0" distB="0" distL="114300" distR="114300" simplePos="0" relativeHeight="251673600" behindDoc="1" locked="0" layoutInCell="1" allowOverlap="1" wp14:anchorId="49019C79" wp14:editId="7F162E68">
@@ -8051,6 +8217,7 @@
     <w:r>
       <w:rPr>
         <w:noProof/>
+        <w:lang w:eastAsia="es-MX"/>
       </w:rPr>
       <mc:AlternateContent>
         <mc:Choice Requires="wps">
@@ -8141,7 +8308,7 @@
               <v:stroke joinstyle="miter"/>
               <v:path gradientshapeok="t" o:connecttype="rect"/>
             </v:shapetype>
-            <v:shape id="Cuadro de texto 2" o:spid="_x0000_s1026" type="#_x0000_t202" style="position:absolute;margin-left:136.9pt;margin-top:.3pt;width:195.05pt;height:24.15pt;z-index:251662336;visibility:visible;mso-wrap-style:square;mso-width-percent:0;mso-height-percent:0;mso-wrap-distance-left:9pt;mso-wrap-distance-top:3.6pt;mso-wrap-distance-right:9pt;mso-wrap-distance-bottom:3.6pt;mso-position-horizontal:absolute;mso-position-horizontal-relative:margin;mso-position-vertical:absolute;mso-position-vertical-relative:text;mso-width-percent:0;mso-height-percent:0;mso-width-relative:margin;mso-height-relative:margin;v-text-anchor:top" o:gfxdata="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" stroked="f">
+            <v:shape id="Cuadro de texto 2" o:spid="_x0000_s1026" type="#_x0000_t202" style="position:absolute;margin-left:136.9pt;margin-top:.3pt;width:195.05pt;height:24.15pt;z-index:251662336;visibility:visible;mso-wrap-style:square;mso-width-percent:0;mso-height-percent:0;mso-wrap-distance-left:9pt;mso-wrap-distance-top:3.6pt;mso-wrap-distance-right:9pt;mso-wrap-distance-bottom:3.6pt;mso-position-horizontal:absolute;mso-position-horizontal-relative:margin;mso-position-vertical:absolute;mso-position-vertical-relative:text;mso-width-percent:0;mso-height-percent:0;mso-width-relative:margin;mso-height-relative:margin;v-text-anchor:top" o:gfxdata="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" stroked="f">
               <v:textbox>
                 <w:txbxContent>
                   <w:p>
@@ -8177,6 +8344,7 @@
     <w:r>
       <w:rPr>
         <w:noProof/>
+        <w:lang w:eastAsia="es-MX"/>
       </w:rPr>
       <w:drawing>
         <wp:anchor distT="0" distB="0" distL="114300" distR="114300" simplePos="0" relativeHeight="251666432" behindDoc="1" locked="0" layoutInCell="1" allowOverlap="1" wp14:anchorId="35BA4056" wp14:editId="4D7F3F30">
@@ -8320,7 +8488,7 @@
 </file>
 
 <file path=word/header3.xml><?xml version="1.0" encoding="utf-8"?>
-<w:hdr xmlns:wpc="http://schemas.microsoft.com/office/word/2010/wordprocessingCanvas" xmlns:cx="http://schemas.microsoft.com/office/drawing/2014/chartex" xmlns:cx1="http://schemas.microsoft.com/office/drawing/2015/9/8/chartex" xmlns:cx2="http://schemas.microsoft.com/office/drawing/2015/10/21/chartex" xmlns:cx3="http://schemas.microsoft.com/office/drawing/2016/5/9/chartex" xmlns:cx4="http://schemas.microsoft.com/office/drawing/2016/5/10/chartex" xmlns:cx5="http://schemas.microsoft.com/office/drawing/2016/5/11/chartex" xmlns:cx6="http://schemas.microsoft.com/office/drawing/2016/5/12/chartex" xmlns:cx7="http://schemas.microsoft.com/office/drawing/2016/5/13/chartex" xmlns:cx8="http://schemas.microsoft.com/office/drawing/2016/5/14/chartex" xmlns:mc="http://schemas.openxmlformats.org/markup-compatibility/2006" xmlns:aink="http://schemas.microsoft.com/office/drawing/2016/ink" xmlns:am3d="http://schemas.microsoft.com/office/drawing/2017/model3d" xmlns:o="urn:schemas-microsoft-com:office:office" xmlns:oel="http://schemas.microsoft.com/office/2019/extlst" xmlns:r="http://schemas.openxmlformats.org/officeDocument/2006/relationships" xmlns:m="http://schemas.openxmlformats.org/officeDocument/2006/math" xmlns:v="urn:schemas-microsoft-com:vml" xmlns:wp14="http://schemas.microsoft.com/office/word/2010/wordprocessingDrawing" xmlns:wp="http://schemas.openxmlformats.org/drawingml/2006/wordprocessingDrawing" xmlns:w10="urn:schemas-microsoft-com:office:word" xmlns:w="http://schemas.openxmlformats.org/wordprocessingml/2006/main" xmlns:w14="http://schemas.microsoft.com/office/word/2010/wordml" xmlns:w15="http://schemas.microsoft.com/office/word/2012/wordml" xmlns:w16cex="http://schemas.microsoft.com/office/word/2018/wordml/cex" xmlns:w16cid="http://schemas.microsoft.com/office/word/2016/wordml/cid" xmlns:w16="http://schemas.microsoft.com/office/word/2018/wordml" xmlns:w16sdtdh="http://schemas.microsoft.com/office/word/2020/wordml/sdtdatahash" xmlns:w16se="http://schemas.microsoft.com/office/word/2015/wordml/symex" xmlns:wpg="http://schemas.microsoft.com/office/word/2010/wordprocessingGroup" xmlns:wpi="http://schemas.microsoft.com/office/word/2010/wordprocessingInk" xmlns:wne="http://schemas.microsoft.com/office/word/2006/wordml" xmlns:wps="http://schemas.microsoft.com/office/word/2010/wordprocessingShape" mc:Ignorable="w14 w15 w16se w16cid w16 w16cex w16sdtdh wp14">
+<w:hdr xmlns:wpc="http://schemas.microsoft.com/office/word/2010/wordprocessingCanvas" xmlns:cx="http://schemas.microsoft.com/office/drawing/2014/chartex" xmlns:mc="http://schemas.openxmlformats.org/markup-compatibility/2006" xmlns:o="urn:schemas-microsoft-com:office:office" xmlns:r="http://schemas.openxmlformats.org/officeDocument/2006/relationships" xmlns:m="http://schemas.openxmlformats.org/officeDocument/2006/math" xmlns:v="urn:schemas-microsoft-com:vml" xmlns:wp14="http://schemas.microsoft.com/office/word/2010/wordprocessingDrawing" xmlns:wp="http://schemas.openxmlformats.org/drawingml/2006/wordprocessingDrawing" xmlns:w10="urn:schemas-microsoft-com:office:word" xmlns:w="http://schemas.openxmlformats.org/wordprocessingml/2006/main" xmlns:w14="http://schemas.microsoft.com/office/word/2010/wordml" xmlns:w15="http://schemas.microsoft.com/office/word/2012/wordml" xmlns:w16se="http://schemas.microsoft.com/office/word/2015/wordml/symex" xmlns:wpg="http://schemas.microsoft.com/office/word/2010/wordprocessingGroup" xmlns:wpi="http://schemas.microsoft.com/office/word/2010/wordprocessingInk" xmlns:wne="http://schemas.microsoft.com/office/word/2006/wordml" xmlns:wps="http://schemas.microsoft.com/office/word/2010/wordprocessingShape" mc:Ignorable="w14 w15 w16se wp14">
   <w:p>
     <w:pPr>
       <w:pStyle w:val="Encabezado"/>
@@ -8350,7 +8518,7 @@
           <v:path o:extrusionok="f" gradientshapeok="t" o:connecttype="rect"/>
           <o:lock v:ext="edit" aspectratio="t"/>
         </v:shapetype>
-        <v:shape id="WordPictureWatermark99718834" o:spid="_x0000_s1028" type="#_x0000_t75" style="position:absolute;margin-left:0;margin-top:0;width:441.75pt;height:680.35pt;z-index:-251658240;mso-position-horizontal:center;mso-position-horizontal-relative:margin;mso-position-vertical:center;mso-position-vertical-relative:margin" o:allowincell="f">
+        <v:shape id="WordPictureWatermark99718834" o:spid="_x0000_s2052" type="#_x0000_t75" style="position:absolute;margin-left:0;margin-top:0;width:441.75pt;height:680.35pt;z-index:-251658240;mso-position-horizontal:center;mso-position-horizontal-relative:margin;mso-position-vertical:center;mso-position-vertical-relative:margin" o:allowincell="f">
           <v:imagedata r:id="rId1" o:title="LOGO GOTA DE AGUA"/>
           <w10:wrap anchorx="margin" anchory="margin"/>
         </v:shape>
@@ -8361,7 +8529,7 @@
 </file>
 
 <file path=word/numbering.xml><?xml version="1.0" encoding="utf-8"?>
-<w:numbering xmlns:wpc="http://schemas.microsoft.com/office/word/2010/wordprocessingCanvas" xmlns:cx="http://schemas.microsoft.com/office/drawing/2014/chartex" xmlns:cx1="http://schemas.microsoft.com/office/drawing/2015/9/8/chartex" xmlns:cx2="http://schemas.microsoft.com/office/drawing/2015/10/21/chartex" xmlns:cx3="http://schemas.microsoft.com/office/drawing/2016/5/9/chartex" xmlns:cx4="http://schemas.microsoft.com/office/drawing/2016/5/10/chartex" xmlns:cx5="http://schemas.microsoft.com/office/drawing/2016/5/11/chartex" xmlns:cx6="http://schemas.microsoft.com/office/drawing/2016/5/12/chartex" xmlns:cx7="http://schemas.microsoft.com/office/drawing/2016/5/13/chartex" xmlns:cx8="http://schemas.microsoft.com/office/drawing/2016/5/14/chartex" xmlns:mc="http://schemas.openxmlformats.org/markup-compatibility/2006" xmlns:aink="http://schemas.microsoft.com/office/drawing/2016/ink" xmlns:am3d="http://schemas.microsoft.com/office/drawing/2017/model3d" xmlns:o="urn:schemas-microsoft-com:office:office" xmlns:oel="http://schemas.microsoft.com/office/2019/extlst" xmlns:r="http://schemas.openxmlformats.org/officeDocument/2006/relationships" xmlns:m="http://schemas.openxmlformats.org/officeDocument/2006/math" xmlns:v="urn:schemas-microsoft-com:vml" xmlns:wp14="http://schemas.microsoft.com/office/word/2010/wordprocessingDrawing" xmlns:wp="http://schemas.openxmlformats.org/drawingml/2006/wordprocessingDrawing" xmlns:w10="urn:schemas-microsoft-com:office:word" xmlns:w="http://schemas.openxmlformats.org/wordprocessingml/2006/main" xmlns:w14="http://schemas.microsoft.com/office/word/2010/wordml" xmlns:w15="http://schemas.microsoft.com/office/word/2012/wordml" xmlns:w16cex="http://schemas.microsoft.com/office/word/2018/wordml/cex" xmlns:w16cid="http://schemas.microsoft.com/office/word/2016/wordml/cid" xmlns:w16="http://schemas.microsoft.com/office/word/2018/wordml" xmlns:w16sdtdh="http://schemas.microsoft.com/office/word/2020/wordml/sdtdatahash" xmlns:w16se="http://schemas.microsoft.com/office/word/2015/wordml/symex" xmlns:wpg="http://schemas.microsoft.com/office/word/2010/wordprocessingGroup" xmlns:wpi="http://schemas.microsoft.com/office/word/2010/wordprocessingInk" xmlns:wne="http://schemas.microsoft.com/office/word/2006/wordml" xmlns:wps="http://schemas.microsoft.com/office/word/2010/wordprocessingShape" mc:Ignorable="w14 w15 w16se w16cid w16 w16cex w16sdtdh wp14">
+<w:numbering xmlns:wpc="http://schemas.microsoft.com/office/word/2010/wordprocessingCanvas" xmlns:cx="http://schemas.microsoft.com/office/drawing/2014/chartex" xmlns:mc="http://schemas.openxmlformats.org/markup-compatibility/2006" xmlns:o="urn:schemas-microsoft-com:office:office" xmlns:r="http://schemas.openxmlformats.org/officeDocument/2006/relationships" xmlns:m="http://schemas.openxmlformats.org/officeDocument/2006/math" xmlns:v="urn:schemas-microsoft-com:vml" xmlns:wp14="http://schemas.microsoft.com/office/word/2010/wordprocessingDrawing" xmlns:wp="http://schemas.openxmlformats.org/drawingml/2006/wordprocessingDrawing" xmlns:w10="urn:schemas-microsoft-com:office:word" xmlns:w="http://schemas.openxmlformats.org/wordprocessingml/2006/main" xmlns:w14="http://schemas.microsoft.com/office/word/2010/wordml" xmlns:w15="http://schemas.microsoft.com/office/word/2012/wordml" xmlns:w16se="http://schemas.microsoft.com/office/word/2015/wordml/symex" xmlns:wpg="http://schemas.microsoft.com/office/word/2010/wordprocessingGroup" xmlns:wpi="http://schemas.microsoft.com/office/word/2010/wordprocessingInk" xmlns:wne="http://schemas.microsoft.com/office/word/2006/wordml" xmlns:wps="http://schemas.microsoft.com/office/word/2010/wordprocessingShape" mc:Ignorable="w14 w15 w16se wp14">
   <w:numPicBullet w:numPicBulletId="0">
     <w:pict>
       <v:shapetype id="_x0000_t75" coordsize="21600,21600" o:spt="75" o:preferrelative="t" path="m@4@5l@4@11@9@11@9@5xe" filled="f" stroked="f">
@@ -8383,7 +8551,7 @@
         <v:path o:extrusionok="f" gradientshapeok="t" o:connecttype="rect"/>
         <o:lock v:ext="edit" aspectratio="t"/>
       </v:shapetype>
-      <v:shape id="_x0000_i1065" type="#_x0000_t75" style="width:5.6pt;height:1.85pt;visibility:visible;mso-wrap-style:square" o:bullet="t">
+      <v:shape id="_x0000_i1027" type="#_x0000_t75" style="width:6pt;height:1.5pt;visibility:visible;mso-wrap-style:square" o:bullet="t">
         <v:imagedata r:id="rId1" o:title=""/>
       </v:shape>
     </w:pict>
@@ -12783,64 +12951,64 @@
       </w:pPr>
     </w:lvl>
   </w:abstractNum>
-  <w:num w:numId="1" w16cid:durableId="1432623189">
+  <w:num w:numId="1">
     <w:abstractNumId w:val="14"/>
   </w:num>
-  <w:num w:numId="2" w16cid:durableId="1450393886">
+  <w:num w:numId="2">
     <w:abstractNumId w:val="27"/>
   </w:num>
-  <w:num w:numId="3" w16cid:durableId="1479492094">
+  <w:num w:numId="3">
     <w:abstractNumId w:val="41"/>
   </w:num>
-  <w:num w:numId="4" w16cid:durableId="1553036990">
+  <w:num w:numId="4">
     <w:abstractNumId w:val="1"/>
   </w:num>
-  <w:num w:numId="5" w16cid:durableId="1091387633">
+  <w:num w:numId="5">
     <w:abstractNumId w:val="0"/>
   </w:num>
-  <w:num w:numId="6" w16cid:durableId="983897387">
+  <w:num w:numId="6">
     <w:abstractNumId w:val="25"/>
   </w:num>
-  <w:num w:numId="7" w16cid:durableId="447311771">
+  <w:num w:numId="7">
     <w:abstractNumId w:val="15"/>
   </w:num>
-  <w:num w:numId="8" w16cid:durableId="1006640294">
+  <w:num w:numId="8">
     <w:abstractNumId w:val="44"/>
   </w:num>
-  <w:num w:numId="9" w16cid:durableId="953026232">
+  <w:num w:numId="9">
     <w:abstractNumId w:val="3"/>
   </w:num>
-  <w:num w:numId="10" w16cid:durableId="963387400">
+  <w:num w:numId="10">
     <w:abstractNumId w:val="19"/>
   </w:num>
-  <w:num w:numId="11" w16cid:durableId="151413069">
+  <w:num w:numId="11">
     <w:abstractNumId w:val="5"/>
   </w:num>
-  <w:num w:numId="12" w16cid:durableId="665011564">
+  <w:num w:numId="12">
     <w:abstractNumId w:val="9"/>
   </w:num>
-  <w:num w:numId="13" w16cid:durableId="217205047">
+  <w:num w:numId="13">
     <w:abstractNumId w:val="18"/>
   </w:num>
-  <w:num w:numId="14" w16cid:durableId="1381399849">
+  <w:num w:numId="14">
     <w:abstractNumId w:val="16"/>
   </w:num>
-  <w:num w:numId="15" w16cid:durableId="1129982064">
+  <w:num w:numId="15">
     <w:abstractNumId w:val="8"/>
   </w:num>
-  <w:num w:numId="16" w16cid:durableId="754520565">
+  <w:num w:numId="16">
     <w:abstractNumId w:val="38"/>
   </w:num>
-  <w:num w:numId="17" w16cid:durableId="990795956">
+  <w:num w:numId="17">
     <w:abstractNumId w:val="21"/>
   </w:num>
-  <w:num w:numId="18" w16cid:durableId="2135324207">
+  <w:num w:numId="18">
     <w:abstractNumId w:val="10"/>
   </w:num>
-  <w:num w:numId="19" w16cid:durableId="304553907">
+  <w:num w:numId="19">
     <w:abstractNumId w:val="33"/>
   </w:num>
-  <w:num w:numId="20" w16cid:durableId="139662347">
+  <w:num w:numId="20">
     <w:abstractNumId w:val="40"/>
     <w:lvlOverride w:ilvl="0"/>
     <w:lvlOverride w:ilvl="1">
@@ -12868,10 +13036,10 @@
       <w:startOverride w:val="1"/>
     </w:lvlOverride>
   </w:num>
-  <w:num w:numId="21" w16cid:durableId="1879657335">
+  <w:num w:numId="21">
     <w:abstractNumId w:val="34"/>
   </w:num>
-  <w:num w:numId="22" w16cid:durableId="2048329038">
+  <w:num w:numId="22">
     <w:abstractNumId w:val="40"/>
     <w:lvlOverride w:ilvl="0"/>
     <w:lvlOverride w:ilvl="1">
@@ -12899,83 +13067,83 @@
       <w:startOverride w:val="1"/>
     </w:lvlOverride>
   </w:num>
-  <w:num w:numId="23" w16cid:durableId="1017854674">
+  <w:num w:numId="23">
     <w:abstractNumId w:val="24"/>
   </w:num>
-  <w:num w:numId="24" w16cid:durableId="1405108245">
+  <w:num w:numId="24">
     <w:abstractNumId w:val="37"/>
   </w:num>
-  <w:num w:numId="25" w16cid:durableId="1739136432">
+  <w:num w:numId="25">
     <w:abstractNumId w:val="26"/>
   </w:num>
-  <w:num w:numId="26" w16cid:durableId="596451349">
+  <w:num w:numId="26">
     <w:abstractNumId w:val="12"/>
   </w:num>
-  <w:num w:numId="27" w16cid:durableId="1273711605">
+  <w:num w:numId="27">
     <w:abstractNumId w:val="30"/>
   </w:num>
-  <w:num w:numId="28" w16cid:durableId="705058770">
+  <w:num w:numId="28">
     <w:abstractNumId w:val="32"/>
   </w:num>
-  <w:num w:numId="29" w16cid:durableId="107702440">
+  <w:num w:numId="29">
     <w:abstractNumId w:val="13"/>
   </w:num>
-  <w:num w:numId="30" w16cid:durableId="2009794582">
+  <w:num w:numId="30">
     <w:abstractNumId w:val="42"/>
   </w:num>
-  <w:num w:numId="31" w16cid:durableId="1716348178">
+  <w:num w:numId="31">
     <w:abstractNumId w:val="4"/>
   </w:num>
-  <w:num w:numId="32" w16cid:durableId="682560746">
+  <w:num w:numId="32">
     <w:abstractNumId w:val="29"/>
   </w:num>
-  <w:num w:numId="33" w16cid:durableId="801769681">
+  <w:num w:numId="33">
     <w:abstractNumId w:val="31"/>
   </w:num>
-  <w:num w:numId="34" w16cid:durableId="1899975582">
+  <w:num w:numId="34">
     <w:abstractNumId w:val="39"/>
   </w:num>
-  <w:num w:numId="35" w16cid:durableId="1498230826">
+  <w:num w:numId="35">
     <w:abstractNumId w:val="36"/>
   </w:num>
-  <w:num w:numId="36" w16cid:durableId="1317152370">
+  <w:num w:numId="36">
     <w:abstractNumId w:val="7"/>
   </w:num>
-  <w:num w:numId="37" w16cid:durableId="418333209">
+  <w:num w:numId="37">
     <w:abstractNumId w:val="28"/>
   </w:num>
-  <w:num w:numId="38" w16cid:durableId="309293791">
+  <w:num w:numId="38">
     <w:abstractNumId w:val="2"/>
   </w:num>
-  <w:num w:numId="39" w16cid:durableId="986010256">
+  <w:num w:numId="39">
     <w:abstractNumId w:val="6"/>
   </w:num>
-  <w:num w:numId="40" w16cid:durableId="1234268437">
+  <w:num w:numId="40">
     <w:abstractNumId w:val="43"/>
   </w:num>
-  <w:num w:numId="41" w16cid:durableId="860555736">
+  <w:num w:numId="41">
     <w:abstractNumId w:val="22"/>
   </w:num>
-  <w:num w:numId="42" w16cid:durableId="134950113">
+  <w:num w:numId="42">
     <w:abstractNumId w:val="35"/>
   </w:num>
-  <w:num w:numId="43" w16cid:durableId="2091727509">
+  <w:num w:numId="43">
     <w:abstractNumId w:val="17"/>
   </w:num>
-  <w:num w:numId="44" w16cid:durableId="598684541">
+  <w:num w:numId="44">
     <w:abstractNumId w:val="11"/>
   </w:num>
-  <w:num w:numId="45" w16cid:durableId="1408112834">
+  <w:num w:numId="45">
     <w:abstractNumId w:val="23"/>
   </w:num>
-  <w:num w:numId="46" w16cid:durableId="643200149">
+  <w:num w:numId="46">
     <w:abstractNumId w:val="20"/>
   </w:num>
 </w:numbering>
 </file>
 
 <file path=word/styles.xml><?xml version="1.0" encoding="utf-8"?>
-<w:styles xmlns:mc="http://schemas.openxmlformats.org/markup-compatibility/2006" xmlns:r="http://schemas.openxmlformats.org/officeDocument/2006/relationships" xmlns:w="http://schemas.openxmlformats.org/wordprocessingml/2006/main" xmlns:w14="http://schemas.microsoft.com/office/word/2010/wordml" xmlns:w15="http://schemas.microsoft.com/office/word/2012/wordml" xmlns:w16cex="http://schemas.microsoft.com/office/word/2018/wordml/cex" xmlns:w16cid="http://schemas.microsoft.com/office/word/2016/wordml/cid" xmlns:w16="http://schemas.microsoft.com/office/word/2018/wordml" xmlns:w16sdtdh="http://schemas.microsoft.com/office/word/2020/wordml/sdtdatahash" xmlns:w16se="http://schemas.microsoft.com/office/word/2015/wordml/symex" mc:Ignorable="w14 w15 w16se w16cid w16 w16cex w16sdtdh">
+<w:styles xmlns:mc="http://schemas.openxmlformats.org/markup-compatibility/2006" xmlns:r="http://schemas.openxmlformats.org/officeDocument/2006/relationships" xmlns:w="http://schemas.openxmlformats.org/wordprocessingml/2006/main" xmlns:w14="http://schemas.microsoft.com/office/word/2010/wordml" xmlns:w15="http://schemas.microsoft.com/office/word/2012/wordml" xmlns:w16se="http://schemas.microsoft.com/office/word/2015/wordml/symex" mc:Ignorable="w14 w15 w16se">
   <w:docDefaults>
     <w:rPrDefault>
       <w:rPr>
@@ -12991,7 +13159,7 @@
       </w:pPr>
     </w:pPrDefault>
   </w:docDefaults>
-  <w:latentStyles w:defLockedState="0" w:defUIPriority="99" w:defSemiHidden="0" w:defUnhideWhenUsed="0" w:defQFormat="0" w:count="376">
+  <w:latentStyles w:defLockedState="0" w:defUIPriority="99" w:defSemiHidden="0" w:defUnhideWhenUsed="0" w:defQFormat="0" w:count="371">
     <w:lsdException w:name="Normal" w:uiPriority="0" w:qFormat="1"/>
     <w:lsdException w:name="heading 1" w:uiPriority="9" w:qFormat="1"/>
     <w:lsdException w:name="heading 2" w:semiHidden="1" w:uiPriority="9" w:unhideWhenUsed="1" w:qFormat="1"/>
@@ -13363,11 +13531,6 @@
     <w:lsdException w:name="List Table 5 Dark Accent 6" w:uiPriority="50"/>
     <w:lsdException w:name="List Table 6 Colorful Accent 6" w:uiPriority="51"/>
     <w:lsdException w:name="List Table 7 Colorful Accent 6" w:uiPriority="52"/>
-    <w:lsdException w:name="Mention" w:semiHidden="1" w:unhideWhenUsed="1"/>
-    <w:lsdException w:name="Smart Hyperlink" w:semiHidden="1" w:unhideWhenUsed="1"/>
-    <w:lsdException w:name="Hashtag" w:semiHidden="1" w:unhideWhenUsed="1"/>
-    <w:lsdException w:name="Unresolved Mention" w:semiHidden="1" w:unhideWhenUsed="1"/>
-    <w:lsdException w:name="Smart Link" w:semiHidden="1" w:unhideWhenUsed="1"/>
   </w:latentStyles>
   <w:style w:type="paragraph" w:default="1" w:styleId="Normal">
     <w:name w:val="Normal"/>
@@ -13810,7 +13973,7 @@
       <w:color w:val="808080"/>
     </w:rPr>
   </w:style>
-  <w:style w:type="table" w:styleId="Tablaconcuadrculaclara">
+  <w:style w:type="table" w:styleId="Cuadrculadetablaclara">
     <w:name w:val="Grid Table Light"/>
     <w:basedOn w:val="Tablanormal"/>
     <w:uiPriority w:val="40"/>
@@ -14098,7 +14261,7 @@
 </file>
 
 <file path=customXml/itemProps1.xml><?xml version="1.0" encoding="utf-8"?>
-<ds:datastoreItem xmlns:ds="http://schemas.openxmlformats.org/officeDocument/2006/customXml" ds:itemID="{C0B99B49-E2E8-4072-91AD-CE6ECC1E50DF}">
+<ds:datastoreItem xmlns:ds="http://schemas.openxmlformats.org/officeDocument/2006/customXml" ds:itemID="{1562CE4F-F0C5-4633-8AB4-2F2310E98536}">
   <ds:schemaRefs>
     <ds:schemaRef ds:uri="http://schemas.openxmlformats.org/officeDocument/2006/bibliography"/>
   </ds:schemaRefs>

</xml_diff>